<commit_message>
Data file and Spec changes
</commit_message>
<xml_diff>
--- a/ProtecTalk - Specification Document.docx
+++ b/ProtecTalk - Specification Document.docx
@@ -92,32 +92,28 @@
         <w:contextualSpacing/>
         <w:jc w:val="both"/>
         <w:rPr>
-          <w:lang w:val="en-US"/>
-        </w:rPr>
-      </w:pPr>
-      <w:r>
-        <w:rPr>
-          <w:lang w:val="en-US"/>
-        </w:rPr>
-        <w:t xml:space="preserve">This document outlines the product requirements for ProtecTalk, a real-time scam call detection and </w:t>
-      </w:r>
-      <w:r>
-        <w:rPr>
-          <w:lang w:val="en-US"/>
-        </w:rPr>
-        <w:t>prevention</w:t>
-      </w:r>
-      <w:r>
-        <w:rPr>
-          <w:lang w:val="en-US"/>
-        </w:rPr>
-        <w:t xml:space="preserve"> application. Its primary goal is to identify and mitigate fraudulent calls by providing immediate visual and haptic alerts. </w:t>
-      </w:r>
-      <w:r>
-        <w:rPr>
-          <w:lang w:val="en-US"/>
-        </w:rPr>
-        <w:t>In cases of suspected fraud, the system can also alert a designated trusted contact to assist the user.</w:t>
+          <w:rFonts w:hint="cs"/>
+          <w:rtl/>
+          <w:lang w:val="en-US"/>
+        </w:rPr>
+      </w:pPr>
+      <w:r>
+        <w:rPr>
+          <w:lang w:val="en-US"/>
+        </w:rPr>
+        <w:t xml:space="preserve">ProtecTalk is a real-time scam call detection and prevention application designed to identify and block fraudulent calls. It delivers immediate alerts — haptic, visual, and vocal — to warn users and help them </w:t>
+      </w:r>
+      <w:r>
+        <w:rPr>
+          <w:lang w:val="en-US"/>
+        </w:rPr>
+        <w:t>act</w:t>
+      </w:r>
+      <w:r>
+        <w:rPr>
+          <w:lang w:val="en-US"/>
+        </w:rPr>
+        <w:t xml:space="preserve"> instantly.</w:t>
       </w:r>
       <w:r>
         <w:rPr>
@@ -125,11 +121,43 @@
         </w:rPr>
         <w:t xml:space="preserve"> </w:t>
       </w:r>
-      <w:r>
-        <w:rPr>
-          <w:lang w:val="en-US"/>
-        </w:rPr>
-        <w:t xml:space="preserve">By employing a layered security approach, ProtecTalk enhances protection, </w:t>
+      <w:proofErr w:type="gramStart"/>
+      <w:r>
+        <w:rPr>
+          <w:lang w:val="en-US"/>
+        </w:rPr>
+        <w:t>In</w:t>
+      </w:r>
+      <w:proofErr w:type="gramEnd"/>
+      <w:r>
+        <w:rPr>
+          <w:lang w:val="en-US"/>
+        </w:rPr>
+        <w:t xml:space="preserve"> cases of suspected fraud, the system can also alert a designated trusted contact to assist the user.</w:t>
+      </w:r>
+      <w:r>
+        <w:rPr>
+          <w:lang w:val="en-US"/>
+        </w:rPr>
+        <w:t xml:space="preserve"> </w:t>
+      </w:r>
+      <w:r>
+        <w:rPr>
+          <w:lang w:val="en-US"/>
+        </w:rPr>
+        <w:t>ProtecTalk enhances protection</w:t>
+      </w:r>
+      <w:r>
+        <w:rPr>
+          <w:lang w:val="en-US"/>
+        </w:rPr>
+        <w:t xml:space="preserve"> using AI module</w:t>
+      </w:r>
+      <w:r>
+        <w:rPr>
+          <w:lang w:val="en-US"/>
+        </w:rPr>
+        <w:t xml:space="preserve">, </w:t>
       </w:r>
       <w:r>
         <w:rPr>
@@ -200,7 +228,7 @@
     </w:p>
     <w:p>
       <w:pPr>
-        <w:pStyle w:val="a8"/>
+        <w:pStyle w:val="ListParagraph"/>
         <w:numPr>
           <w:ilvl w:val="0"/>
           <w:numId w:val="11"/>
@@ -246,7 +274,7 @@
     </w:p>
     <w:p>
       <w:pPr>
-        <w:pStyle w:val="a8"/>
+        <w:pStyle w:val="ListParagraph"/>
         <w:numPr>
           <w:ilvl w:val="0"/>
           <w:numId w:val="11"/>
@@ -256,7 +284,6 @@
         <w:rPr>
           <w:b/>
           <w:bCs/>
-          <w:rtl/>
           <w:lang w:val="en-US"/>
         </w:rPr>
       </w:pPr>
@@ -280,7 +307,65 @@
         <w:rPr>
           <w:lang w:val="en-US"/>
         </w:rPr>
-        <w:t>A designated individual entrusted by the protegee to take action in case of a suspected fraud attempt.</w:t>
+        <w:t xml:space="preserve">A designated individual entrusted by the protegee to </w:t>
+      </w:r>
+      <w:proofErr w:type="gramStart"/>
+      <w:r>
+        <w:rPr>
+          <w:lang w:val="en-US"/>
+        </w:rPr>
+        <w:t>take action</w:t>
+      </w:r>
+      <w:proofErr w:type="gramEnd"/>
+      <w:r>
+        <w:rPr>
+          <w:lang w:val="en-US"/>
+        </w:rPr>
+        <w:t xml:space="preserve"> in case of a suspected fraud attempt.</w:t>
+      </w:r>
+    </w:p>
+    <w:p>
+      <w:pPr>
+        <w:spacing w:line="360" w:lineRule="auto"/>
+        <w:ind w:left="360"/>
+        <w:jc w:val="both"/>
+        <w:rPr>
+          <w:b/>
+          <w:bCs/>
+          <w:lang w:val="en-US"/>
+        </w:rPr>
+      </w:pPr>
+      <w:r>
+        <w:rPr>
+          <w:b/>
+          <w:bCs/>
+          <w:lang w:val="en-US"/>
+        </w:rPr>
+        <w:t xml:space="preserve">Note: User can </w:t>
+      </w:r>
+      <w:r>
+        <w:rPr>
+          <w:b/>
+          <w:bCs/>
+          <w:lang w:val="en-US"/>
+        </w:rPr>
+        <w:t>have</w:t>
+      </w:r>
+      <w:r>
+        <w:rPr>
+          <w:b/>
+          <w:bCs/>
+          <w:lang w:val="en-US"/>
+        </w:rPr>
+        <w:t xml:space="preserve"> both</w:t>
+      </w:r>
+      <w:r>
+        <w:rPr>
+          <w:b/>
+          <w:bCs/>
+          <w:lang w:val="en-US"/>
+        </w:rPr>
+        <w:t xml:space="preserve"> roles.</w:t>
       </w:r>
     </w:p>
     <w:p>
@@ -333,7 +418,7 @@
     </w:p>
     <w:p>
       <w:pPr>
-        <w:pStyle w:val="a8"/>
+        <w:pStyle w:val="ListParagraph"/>
         <w:numPr>
           <w:ilvl w:val="0"/>
           <w:numId w:val="12"/>
@@ -361,7 +446,7 @@
     </w:p>
     <w:p>
       <w:pPr>
-        <w:pStyle w:val="a8"/>
+        <w:pStyle w:val="ListParagraph"/>
         <w:numPr>
           <w:ilvl w:val="0"/>
           <w:numId w:val="12"/>
@@ -389,7 +474,7 @@
     </w:p>
     <w:p>
       <w:pPr>
-        <w:pStyle w:val="a8"/>
+        <w:pStyle w:val="ListParagraph"/>
         <w:spacing w:line="360" w:lineRule="auto"/>
         <w:jc w:val="both"/>
         <w:rPr>
@@ -587,13 +672,13 @@
       </w:r>
       <w:r>
         <w:rPr>
-          <w:lang w:val="en-IL"/>
+          <w:lang/>
         </w:rPr>
         <w:t>is implemented using a</w:t>
       </w:r>
       <w:r>
         <w:rPr>
-          <w:lang w:val="en-IL"/>
+          <w:lang/>
         </w:rPr>
         <w:t xml:space="preserve"> </w:t>
       </w:r>
@@ -641,6 +726,7 @@
         <w:rPr>
           <w:lang w:val="en-US"/>
         </w:rPr>
+        <w:lastRenderedPageBreak/>
         <w:t>2.2.3. The application runs continuously in the background, eliminating the need for manual activation.</w:t>
       </w:r>
     </w:p>
@@ -658,7 +744,6 @@
         <w:rPr>
           <w:lang w:val="en-US"/>
         </w:rPr>
-        <w:lastRenderedPageBreak/>
         <w:t>2.2.4. It is optimized for low resource consumption, ensuring minimal impact on device performance.</w:t>
       </w:r>
     </w:p>
@@ -978,43 +1063,28 @@
         <w:rPr>
           <w:lang w:val="en-US"/>
         </w:rPr>
-        <w:t>3.1. During the call, the application transcribes speech into text.</w:t>
-      </w:r>
-    </w:p>
-    <w:p>
-      <w:pPr>
-        <w:spacing w:line="360" w:lineRule="auto"/>
-        <w:ind w:left="720"/>
-        <w:contextualSpacing/>
-        <w:jc w:val="both"/>
-        <w:rPr>
-          <w:lang w:val="en-US"/>
-        </w:rPr>
-      </w:pPr>
-      <w:r>
-        <w:rPr>
-          <w:highlight w:val="yellow"/>
-          <w:lang w:val="en-US"/>
-        </w:rPr>
         <w:t>3.</w:t>
       </w:r>
       <w:r>
         <w:rPr>
-          <w:highlight w:val="yellow"/>
-          <w:lang w:val="en-US"/>
-        </w:rPr>
-        <w:t>3.2. A local AI model analyzes the transcription, identifying scam-related keywords</w:t>
-      </w:r>
-      <w:r>
-        <w:rPr>
-          <w:highlight w:val="yellow"/>
+          <w:lang w:val="en-US"/>
+        </w:rPr>
+        <w:t>1</w:t>
+      </w:r>
+      <w:r>
+        <w:rPr>
+          <w:lang w:val="en-US"/>
+        </w:rPr>
+        <w:t>. A local AI model analyzes the transcription, identifying scam-related keywords</w:t>
+      </w:r>
+      <w:r>
+        <w:rPr>
           <w:lang w:val="en-US"/>
         </w:rPr>
         <w:t xml:space="preserve"> in real-time</w:t>
       </w:r>
       <w:r>
         <w:rPr>
-          <w:highlight w:val="yellow"/>
           <w:lang w:val="en-US"/>
         </w:rPr>
         <w:t xml:space="preserve"> while filtering out sensitive information.</w:t>
@@ -1040,82 +1110,136 @@
         <w:rPr>
           <w:lang w:val="en-US"/>
         </w:rPr>
-        <w:t>3.3. The application sends the processed text to a remote AI model to calculate the probability of the call being a scam.</w:t>
-      </w:r>
-    </w:p>
-    <w:p>
-      <w:pPr>
-        <w:spacing w:line="360" w:lineRule="auto"/>
-        <w:ind w:left="720"/>
-        <w:contextualSpacing/>
-        <w:jc w:val="both"/>
-        <w:rPr>
-          <w:lang w:val="en-US"/>
-        </w:rPr>
-      </w:pPr>
-      <w:r>
-        <w:rPr>
-          <w:lang w:val="en-US"/>
-        </w:rPr>
         <w:t>3.</w:t>
       </w:r>
       <w:r>
         <w:rPr>
           <w:lang w:val="en-US"/>
         </w:rPr>
+        <w:t>2</w:t>
+      </w:r>
+      <w:r>
+        <w:rPr>
+          <w:lang w:val="en-US"/>
+        </w:rPr>
+        <w:t>. The application sends the processed text to a remote AI model to calculate the probability of the call being a scam.</w:t>
+      </w:r>
+    </w:p>
+    <w:p>
+      <w:pPr>
+        <w:spacing w:line="360" w:lineRule="auto"/>
+        <w:ind w:left="720"/>
+        <w:contextualSpacing/>
+        <w:jc w:val="both"/>
+        <w:rPr>
+          <w:lang w:val="en-US"/>
+        </w:rPr>
+      </w:pPr>
+      <w:r>
+        <w:rPr>
+          <w:lang w:val="en-US"/>
+        </w:rPr>
         <w:t>3.</w:t>
       </w:r>
       <w:r>
         <w:rPr>
           <w:lang w:val="en-US"/>
         </w:rPr>
-        <w:t>4.</w:t>
-      </w:r>
-      <w:r>
-        <w:rPr>
-          <w:lang w:val="en-US"/>
-        </w:rPr>
-        <w:t xml:space="preserve"> Based on the calculated probability, the application visually presents an alert using a traffic light system. Optionally, the protegee may receive an in-call voice warning.</w:t>
-      </w:r>
-    </w:p>
-    <w:p>
-      <w:pPr>
-        <w:spacing w:line="360" w:lineRule="auto"/>
-        <w:ind w:left="720"/>
-        <w:contextualSpacing/>
-        <w:jc w:val="both"/>
-        <w:rPr>
-          <w:lang w:val="en-US"/>
-        </w:rPr>
-      </w:pPr>
-      <w:r>
-        <w:rPr>
-          <w:lang w:val="en-US"/>
-        </w:rPr>
         <w:t>3.</w:t>
       </w:r>
       <w:r>
         <w:rPr>
           <w:lang w:val="en-US"/>
         </w:rPr>
-        <w:t>3.5. If the protegee has one or more trusted contacts, an alert will be sent to them.</w:t>
-      </w:r>
-    </w:p>
-    <w:p>
-      <w:pPr>
-        <w:spacing w:line="360" w:lineRule="auto"/>
-        <w:ind w:left="720"/>
-        <w:contextualSpacing/>
-        <w:jc w:val="both"/>
-        <w:rPr>
-          <w:lang w:val="en-US"/>
-        </w:rPr>
-      </w:pPr>
-      <w:r>
-        <w:rPr>
-          <w:lang w:val="en-US"/>
-        </w:rPr>
-        <w:t xml:space="preserve">3.3.6. </w:t>
+        <w:t>3</w:t>
+      </w:r>
+      <w:r>
+        <w:rPr>
+          <w:lang w:val="en-US"/>
+        </w:rPr>
+        <w:t>.</w:t>
+      </w:r>
+      <w:r>
+        <w:rPr>
+          <w:lang w:val="en-US"/>
+        </w:rPr>
+        <w:t xml:space="preserve"> Based on the </w:t>
+      </w:r>
+      <w:r>
+        <w:rPr>
+          <w:lang w:val="en-US"/>
+        </w:rPr>
+        <w:t>AI model</w:t>
+      </w:r>
+      <w:r>
+        <w:rPr>
+          <w:lang w:val="en-US"/>
+        </w:rPr>
+        <w:t>, the application visually presents an alert using a traffic light system. Optionally, the protegee may receive an in-call voice warning.</w:t>
+      </w:r>
+    </w:p>
+    <w:p>
+      <w:pPr>
+        <w:spacing w:line="360" w:lineRule="auto"/>
+        <w:ind w:left="720"/>
+        <w:contextualSpacing/>
+        <w:jc w:val="both"/>
+        <w:rPr>
+          <w:lang w:val="en-US"/>
+        </w:rPr>
+      </w:pPr>
+      <w:r>
+        <w:rPr>
+          <w:lang w:val="en-US"/>
+        </w:rPr>
+        <w:t>3.</w:t>
+      </w:r>
+      <w:r>
+        <w:rPr>
+          <w:lang w:val="en-US"/>
+        </w:rPr>
+        <w:t>3.</w:t>
+      </w:r>
+      <w:r>
+        <w:rPr>
+          <w:lang w:val="en-US"/>
+        </w:rPr>
+        <w:t>4</w:t>
+      </w:r>
+      <w:r>
+        <w:rPr>
+          <w:lang w:val="en-US"/>
+        </w:rPr>
+        <w:t>. If the protegee has one or more trusted contacts, an alert will be sent to them.</w:t>
+      </w:r>
+    </w:p>
+    <w:p>
+      <w:pPr>
+        <w:spacing w:line="360" w:lineRule="auto"/>
+        <w:ind w:left="720"/>
+        <w:contextualSpacing/>
+        <w:jc w:val="both"/>
+        <w:rPr>
+          <w:lang w:val="en-US"/>
+        </w:rPr>
+      </w:pPr>
+      <w:r>
+        <w:rPr>
+          <w:lang w:val="en-US"/>
+        </w:rPr>
+        <w:t>3.3.</w:t>
+      </w:r>
+      <w:r>
+        <w:rPr>
+          <w:lang w:val="en-US"/>
+        </w:rPr>
+        <w:t>5</w:t>
+      </w:r>
+      <w:r>
+        <w:rPr>
+          <w:lang w:val="en-US"/>
+        </w:rPr>
+        <w:t xml:space="preserve">. </w:t>
       </w:r>
       <w:r>
         <w:rPr>
@@ -1134,36 +1258,65 @@
           <w:lang w:val="en-US"/>
         </w:rPr>
       </w:pPr>
-    </w:p>
-    <w:p>
-      <w:pPr>
-        <w:spacing w:line="360" w:lineRule="auto"/>
-        <w:ind w:left="720"/>
-        <w:contextualSpacing/>
-        <w:jc w:val="both"/>
-        <w:rPr>
-          <w:lang w:val="en-US"/>
-        </w:rPr>
-      </w:pPr>
-    </w:p>
-    <w:p>
-      <w:pPr>
-        <w:spacing w:line="360" w:lineRule="auto"/>
-        <w:contextualSpacing/>
-        <w:jc w:val="both"/>
-        <w:rPr>
-          <w:b/>
-          <w:bCs/>
-          <w:lang w:val="en-US"/>
-        </w:rPr>
-      </w:pPr>
-      <w:r>
-        <w:rPr>
-          <w:b/>
-          <w:bCs/>
-          <w:lang w:val="en-US"/>
-        </w:rPr>
-        <w:lastRenderedPageBreak/>
+      <w:r>
+        <w:rPr>
+          <w:lang w:val="en-US"/>
+        </w:rPr>
+        <w:t xml:space="preserve">3.3.6. If the user </w:t>
+      </w:r>
+      <w:r>
+        <w:rPr>
+          <w:lang w:val="en-US"/>
+        </w:rPr>
+        <w:t>also finds</w:t>
+      </w:r>
+      <w:r>
+        <w:rPr>
+          <w:lang w:val="en-US"/>
+        </w:rPr>
+        <w:t xml:space="preserve"> the call as a scam, </w:t>
+      </w:r>
+      <w:r>
+        <w:rPr>
+          <w:lang w:val="en-US"/>
+        </w:rPr>
+        <w:t>he</w:t>
+      </w:r>
+      <w:r>
+        <w:rPr>
+          <w:lang w:val="en-US"/>
+        </w:rPr>
+        <w:t xml:space="preserve"> can rate it and submit the call record to help improve the AI model.</w:t>
+      </w:r>
+    </w:p>
+    <w:p>
+      <w:pPr>
+        <w:spacing w:line="360" w:lineRule="auto"/>
+        <w:ind w:left="720"/>
+        <w:contextualSpacing/>
+        <w:jc w:val="both"/>
+        <w:rPr>
+          <w:lang w:val="en-US"/>
+        </w:rPr>
+      </w:pPr>
+    </w:p>
+    <w:p>
+      <w:pPr>
+        <w:spacing w:line="360" w:lineRule="auto"/>
+        <w:contextualSpacing/>
+        <w:jc w:val="both"/>
+        <w:rPr>
+          <w:b/>
+          <w:bCs/>
+          <w:lang w:val="en-US"/>
+        </w:rPr>
+      </w:pPr>
+      <w:r>
+        <w:rPr>
+          <w:b/>
+          <w:bCs/>
+          <w:lang w:val="en-US"/>
+        </w:rPr>
         <w:t>3.</w:t>
       </w:r>
       <w:r>
@@ -1228,7 +1381,7 @@
     </w:p>
     <w:p>
       <w:pPr>
-        <w:pStyle w:val="a8"/>
+        <w:pStyle w:val="ListParagraph"/>
         <w:numPr>
           <w:ilvl w:val="0"/>
           <w:numId w:val="7"/>
@@ -1255,7 +1408,7 @@
     </w:p>
     <w:p>
       <w:pPr>
-        <w:pStyle w:val="a8"/>
+        <w:pStyle w:val="ListParagraph"/>
         <w:numPr>
           <w:ilvl w:val="0"/>
           <w:numId w:val="7"/>
@@ -1282,7 +1435,7 @@
     </w:p>
     <w:p>
       <w:pPr>
-        <w:pStyle w:val="a8"/>
+        <w:pStyle w:val="ListParagraph"/>
         <w:numPr>
           <w:ilvl w:val="0"/>
           <w:numId w:val="7"/>
@@ -1463,7 +1616,7 @@
     </w:p>
     <w:p>
       <w:pPr>
-        <w:pStyle w:val="a8"/>
+        <w:pStyle w:val="ListParagraph"/>
         <w:numPr>
           <w:ilvl w:val="0"/>
           <w:numId w:val="8"/>
@@ -1483,7 +1636,7 @@
     </w:p>
     <w:p>
       <w:pPr>
-        <w:pStyle w:val="a8"/>
+        <w:pStyle w:val="ListParagraph"/>
         <w:numPr>
           <w:ilvl w:val="0"/>
           <w:numId w:val="8"/>
@@ -1841,44 +1994,44 @@
         <w:rPr>
           <w:lang w:val="en-US"/>
         </w:rPr>
-        <w:t>4.</w:t>
-      </w:r>
-      <w:r>
-        <w:rPr>
-          <w:lang w:val="en-US"/>
-        </w:rPr>
-        <w:t>2.2. Upon successful verification, the user will be redirected to the application’s main screen.</w:t>
-      </w:r>
-    </w:p>
-    <w:p>
-      <w:pPr>
-        <w:spacing w:line="360" w:lineRule="auto"/>
-        <w:contextualSpacing/>
-        <w:jc w:val="both"/>
-        <w:rPr>
-          <w:b/>
-          <w:bCs/>
-          <w:color w:val="000000"/>
-          <w:lang w:val="en-US"/>
-        </w:rPr>
-      </w:pPr>
-      <w:r>
-        <w:rPr>
-          <w:b/>
-          <w:bCs/>
-          <w:color w:val="000000"/>
-          <w:lang w:val="en-US"/>
-        </w:rPr>
         <w:lastRenderedPageBreak/>
         <w:t>4.</w:t>
       </w:r>
       <w:r>
         <w:rPr>
+          <w:lang w:val="en-US"/>
+        </w:rPr>
+        <w:t>2.2. Upon successful verification, the user will be redirected to the application’s main screen.</w:t>
+      </w:r>
+    </w:p>
+    <w:p>
+      <w:pPr>
+        <w:spacing w:line="360" w:lineRule="auto"/>
+        <w:contextualSpacing/>
+        <w:jc w:val="both"/>
+        <w:rPr>
           <w:b/>
           <w:bCs/>
           <w:color w:val="000000"/>
           <w:lang w:val="en-US"/>
         </w:rPr>
+      </w:pPr>
+      <w:r>
+        <w:rPr>
+          <w:b/>
+          <w:bCs/>
+          <w:color w:val="000000"/>
+          <w:lang w:val="en-US"/>
+        </w:rPr>
+        <w:t>4.</w:t>
+      </w:r>
+      <w:r>
+        <w:rPr>
+          <w:b/>
+          <w:bCs/>
+          <w:color w:val="000000"/>
+          <w:lang w:val="en-US"/>
+        </w:rPr>
         <w:t>3. Establishing Protection</w:t>
       </w:r>
     </w:p>
@@ -2009,7 +2162,7 @@
     </w:p>
     <w:p>
       <w:pPr>
-        <w:pStyle w:val="a8"/>
+        <w:pStyle w:val="ListParagraph"/>
         <w:numPr>
           <w:ilvl w:val="0"/>
           <w:numId w:val="9"/>
@@ -2046,7 +2199,7 @@
     </w:p>
     <w:p>
       <w:pPr>
-        <w:pStyle w:val="a8"/>
+        <w:pStyle w:val="ListParagraph"/>
         <w:numPr>
           <w:ilvl w:val="0"/>
           <w:numId w:val="9"/>
@@ -2612,323 +2765,23 @@
     <w:p>
       <w:pPr>
         <w:spacing w:line="360" w:lineRule="auto"/>
-        <w:contextualSpacing/>
-        <w:jc w:val="both"/>
-        <w:rPr>
-          <w:b/>
-          <w:bCs/>
-          <w:lang w:val="en-US"/>
-        </w:rPr>
-      </w:pPr>
-      <w:r>
-        <w:rPr>
-          <w:b/>
-          <w:bCs/>
-          <w:lang w:val="en-US"/>
-        </w:rPr>
-        <w:t>5</w:t>
-      </w:r>
-      <w:r>
-        <w:rPr>
-          <w:b/>
-          <w:bCs/>
-          <w:lang w:val="en-US"/>
-        </w:rPr>
-        <w:t>. Data Management</w:t>
-      </w:r>
-    </w:p>
-    <w:p>
-      <w:pPr>
-        <w:spacing w:line="360" w:lineRule="auto"/>
-        <w:contextualSpacing/>
-        <w:jc w:val="both"/>
-        <w:rPr>
-          <w:lang w:val="en-US"/>
-        </w:rPr>
-      </w:pPr>
-      <w:r>
-        <w:rPr>
-          <w:b/>
-          <w:bCs/>
-          <w:lang w:val="en-US"/>
-        </w:rPr>
-        <w:t>5</w:t>
-      </w:r>
-      <w:r>
-        <w:rPr>
-          <w:b/>
-          <w:bCs/>
-          <w:lang w:val="en-US"/>
-        </w:rPr>
-        <w:t>.1. User Data</w:t>
-      </w:r>
-      <w:r>
-        <w:rPr>
-          <w:lang w:val="en-US"/>
-        </w:rPr>
-        <w:t xml:space="preserve"> – The system will store the following information for each user:</w:t>
-      </w:r>
-    </w:p>
-    <w:p>
-      <w:pPr>
-        <w:spacing w:line="360" w:lineRule="auto"/>
-        <w:ind w:left="720"/>
-        <w:contextualSpacing/>
-        <w:jc w:val="both"/>
-        <w:rPr>
-          <w:lang w:val="en-US"/>
-        </w:rPr>
-      </w:pPr>
-      <w:r>
-        <w:rPr>
-          <w:lang w:val="en-US"/>
-        </w:rPr>
-        <w:t>5</w:t>
-      </w:r>
-      <w:r>
-        <w:rPr>
-          <w:lang w:val="en-US"/>
-        </w:rPr>
-        <w:t>.1.1. User’s Phone Number – The unique phone number associated with the user’s account.</w:t>
-      </w:r>
-    </w:p>
-    <w:p>
-      <w:pPr>
-        <w:spacing w:line="360" w:lineRule="auto"/>
-        <w:ind w:left="720"/>
-        <w:contextualSpacing/>
-        <w:jc w:val="both"/>
-        <w:rPr>
-          <w:lang w:val="en-US"/>
-        </w:rPr>
-      </w:pPr>
-      <w:r>
-        <w:rPr>
-          <w:lang w:val="en-US"/>
-        </w:rPr>
-        <w:lastRenderedPageBreak/>
-        <w:t>5</w:t>
-      </w:r>
-      <w:r>
-        <w:rPr>
-          <w:lang w:val="en-US"/>
-        </w:rPr>
-        <w:t>.1.2. User’s Name – The full name of the user for identification purposes.</w:t>
-      </w:r>
-    </w:p>
-    <w:p>
-      <w:pPr>
-        <w:spacing w:line="360" w:lineRule="auto"/>
-        <w:ind w:left="720"/>
-        <w:contextualSpacing/>
-        <w:jc w:val="both"/>
-        <w:rPr>
-          <w:lang w:val="en-US"/>
-        </w:rPr>
-      </w:pPr>
-      <w:r>
-        <w:rPr>
-          <w:lang w:val="en-US"/>
-        </w:rPr>
-        <w:t>5</w:t>
-      </w:r>
-      <w:r>
-        <w:rPr>
-          <w:lang w:val="en-US"/>
-        </w:rPr>
-        <w:t>.1.3. User Type (Protegee/Trusted Contact) – Defines the user’s role in the system.</w:t>
-      </w:r>
-    </w:p>
-    <w:p>
-      <w:pPr>
-        <w:spacing w:line="360" w:lineRule="auto"/>
-        <w:ind w:left="720"/>
-        <w:contextualSpacing/>
-        <w:jc w:val="both"/>
-        <w:rPr>
-          <w:lang w:val="en-US"/>
-        </w:rPr>
-      </w:pPr>
-      <w:r>
-        <w:rPr>
-          <w:lang w:val="en-US"/>
-        </w:rPr>
-        <w:t>5</w:t>
-      </w:r>
-      <w:r>
-        <w:rPr>
-          <w:lang w:val="en-US"/>
-        </w:rPr>
-        <w:t>.1.</w:t>
-      </w:r>
-      <w:r>
-        <w:rPr>
-          <w:lang w:val="en-US"/>
-        </w:rPr>
-        <w:t>4</w:t>
-      </w:r>
-      <w:r>
-        <w:rPr>
-          <w:lang w:val="en-US"/>
-        </w:rPr>
-        <w:t>.</w:t>
-      </w:r>
-      <w:r>
-        <w:rPr>
-          <w:lang w:val="en-US"/>
-        </w:rPr>
-        <w:t xml:space="preserve"> Linked Contact/User Details – Stores information about other linked users (e.g., protegees or trusted contacts).</w:t>
-      </w:r>
-    </w:p>
-    <w:p>
-      <w:pPr>
-        <w:spacing w:line="360" w:lineRule="auto"/>
-        <w:ind w:left="720"/>
-        <w:contextualSpacing/>
-        <w:jc w:val="both"/>
-        <w:rPr>
-          <w:lang w:val="en-US"/>
-        </w:rPr>
-      </w:pPr>
-      <w:r>
-        <w:rPr>
-          <w:lang w:val="en-US"/>
-        </w:rPr>
-        <w:t>5</w:t>
-      </w:r>
-      <w:r>
-        <w:rPr>
-          <w:lang w:val="en-US"/>
-        </w:rPr>
-        <w:t>.1.</w:t>
-      </w:r>
-      <w:r>
-        <w:rPr>
-          <w:lang w:val="en-US"/>
-        </w:rPr>
-        <w:t>5</w:t>
-      </w:r>
-      <w:r>
-        <w:rPr>
-          <w:lang w:val="en-US"/>
-        </w:rPr>
-        <w:t>.</w:t>
-      </w:r>
-      <w:r>
-        <w:rPr>
-          <w:lang w:val="en-US"/>
-        </w:rPr>
-        <w:t xml:space="preserve"> Old Linked Contacts – Stores information about previous linked contacts that were removed.</w:t>
-      </w:r>
-    </w:p>
-    <w:p>
-      <w:pPr>
-        <w:spacing w:line="360" w:lineRule="auto"/>
-        <w:ind w:left="720"/>
-        <w:contextualSpacing/>
-        <w:jc w:val="both"/>
-        <w:rPr>
-          <w:lang w:val="en-US"/>
-        </w:rPr>
-      </w:pPr>
-    </w:p>
-    <w:p>
-      <w:pPr>
-        <w:spacing w:line="360" w:lineRule="auto"/>
-        <w:contextualSpacing/>
-        <w:jc w:val="both"/>
-        <w:rPr>
-          <w:b/>
-          <w:bCs/>
-          <w:rtl/>
-          <w:lang w:val="en-US"/>
-        </w:rPr>
-      </w:pPr>
-      <w:r>
-        <w:rPr>
-          <w:b/>
-          <w:bCs/>
-          <w:lang w:val="en-US"/>
-        </w:rPr>
-        <w:t>5</w:t>
-      </w:r>
-      <w:r>
-        <w:rPr>
-          <w:b/>
-          <w:bCs/>
-          <w:lang w:val="en-US"/>
-        </w:rPr>
-        <w:t>.2. Detection Data</w:t>
-      </w:r>
-    </w:p>
-    <w:p>
-      <w:pPr>
-        <w:spacing w:line="360" w:lineRule="auto"/>
-        <w:ind w:left="720"/>
-        <w:contextualSpacing/>
-        <w:jc w:val="both"/>
-        <w:rPr>
-          <w:lang w:val="en-US"/>
-        </w:rPr>
-      </w:pPr>
-      <w:r>
-        <w:rPr>
-          <w:lang w:val="en-US"/>
-        </w:rPr>
-        <w:t>5</w:t>
-      </w:r>
-      <w:r>
-        <w:rPr>
-          <w:lang w:val="en-US"/>
-        </w:rPr>
-        <w:t>.2.1. Scam Patterns – A database of known fraud patterns and severity levels.</w:t>
-      </w:r>
-    </w:p>
-    <w:p>
-      <w:pPr>
-        <w:spacing w:line="360" w:lineRule="auto"/>
-        <w:ind w:left="720"/>
-        <w:contextualSpacing/>
-        <w:jc w:val="both"/>
-        <w:rPr>
-          <w:lang w:val="en-US"/>
-        </w:rPr>
-      </w:pPr>
-      <w:r>
-        <w:rPr>
-          <w:lang w:val="en-US"/>
-        </w:rPr>
-        <w:t>5</w:t>
-      </w:r>
-      <w:r>
-        <w:rPr>
-          <w:lang w:val="en-US"/>
-        </w:rPr>
-        <w:t>.2.2. Fraud Scripts – Stores common scam scripts and phrases used by fraudsters.</w:t>
-      </w:r>
-    </w:p>
-    <w:p>
-      <w:pPr>
-        <w:spacing w:line="360" w:lineRule="auto"/>
-        <w:ind w:left="720"/>
-        <w:contextualSpacing/>
-        <w:jc w:val="both"/>
-        <w:rPr>
-          <w:lang w:val="en-US"/>
-        </w:rPr>
-      </w:pPr>
-      <w:r>
-        <w:rPr>
-          <w:lang w:val="en-US"/>
-        </w:rPr>
-        <w:t>5</w:t>
-      </w:r>
-      <w:r>
-        <w:rPr>
-          <w:lang w:val="en-US"/>
-        </w:rPr>
-        <w:t>.2.3. Keywords – A list of important words and contextual weights used for scam detection.</w:t>
-      </w:r>
+        <w:ind w:left="720"/>
+        <w:contextualSpacing/>
+        <w:jc w:val="both"/>
+        <w:rPr>
+          <w:lang w:val="en-US"/>
+        </w:rPr>
+      </w:pPr>
+    </w:p>
+    <w:p>
+      <w:pPr>
+        <w:spacing w:line="360" w:lineRule="auto"/>
+        <w:contextualSpacing/>
+        <w:jc w:val="both"/>
+        <w:rPr>
+          <w:lang w:val="en-US"/>
+        </w:rPr>
+      </w:pPr>
     </w:p>
     <w:sectPr>
       <w:headerReference w:type="default" r:id="rId7"/>
@@ -4422,7 +4275,7 @@
         <w:rFonts w:ascii="Arial" w:eastAsia="Arial" w:hAnsi="Arial" w:cs="Arial"/>
         <w:sz w:val="22"/>
         <w:szCs w:val="22"/>
-        <w:lang w:val="he" w:eastAsia="en-IL" w:bidi="he-IL"/>
+        <w:lang w:val="he" w:bidi="he-IL"/>
       </w:rPr>
     </w:rPrDefault>
     <w:pPrDefault>
@@ -4809,14 +4662,14 @@
     <w:lsdException w:name="Unresolved Mention" w:semiHidden="1" w:unhideWhenUsed="1"/>
     <w:lsdException w:name="Smart Link" w:semiHidden="1" w:unhideWhenUsed="1"/>
   </w:latentStyles>
-  <w:style w:type="paragraph" w:default="1" w:styleId="a">
+  <w:style w:type="paragraph" w:default="1" w:styleId="Normal">
     <w:name w:val="Normal"/>
     <w:qFormat/>
   </w:style>
-  <w:style w:type="paragraph" w:styleId="1">
+  <w:style w:type="paragraph" w:styleId="Heading1">
     <w:name w:val="heading 1"/>
-    <w:basedOn w:val="a"/>
-    <w:next w:val="a"/>
+    <w:basedOn w:val="Normal"/>
+    <w:next w:val="Normal"/>
     <w:uiPriority w:val="9"/>
     <w:qFormat/>
     <w:pPr>
@@ -4830,10 +4683,10 @@
       <w:szCs w:val="40"/>
     </w:rPr>
   </w:style>
-  <w:style w:type="paragraph" w:styleId="2">
+  <w:style w:type="paragraph" w:styleId="Heading2">
     <w:name w:val="heading 2"/>
-    <w:basedOn w:val="a"/>
-    <w:next w:val="a"/>
+    <w:basedOn w:val="Normal"/>
+    <w:next w:val="Normal"/>
     <w:uiPriority w:val="9"/>
     <w:unhideWhenUsed/>
     <w:qFormat/>
@@ -4848,10 +4701,10 @@
       <w:szCs w:val="32"/>
     </w:rPr>
   </w:style>
-  <w:style w:type="paragraph" w:styleId="3">
+  <w:style w:type="paragraph" w:styleId="Heading3">
     <w:name w:val="heading 3"/>
-    <w:basedOn w:val="a"/>
-    <w:next w:val="a"/>
+    <w:basedOn w:val="Normal"/>
+    <w:next w:val="Normal"/>
     <w:uiPriority w:val="9"/>
     <w:unhideWhenUsed/>
     <w:qFormat/>
@@ -4867,10 +4720,10 @@
       <w:szCs w:val="28"/>
     </w:rPr>
   </w:style>
-  <w:style w:type="paragraph" w:styleId="4">
+  <w:style w:type="paragraph" w:styleId="Heading4">
     <w:name w:val="heading 4"/>
-    <w:basedOn w:val="a"/>
-    <w:next w:val="a"/>
+    <w:basedOn w:val="Normal"/>
+    <w:next w:val="Normal"/>
     <w:uiPriority w:val="9"/>
     <w:semiHidden/>
     <w:unhideWhenUsed/>
@@ -4887,10 +4740,10 @@
       <w:szCs w:val="24"/>
     </w:rPr>
   </w:style>
-  <w:style w:type="paragraph" w:styleId="5">
+  <w:style w:type="paragraph" w:styleId="Heading5">
     <w:name w:val="heading 5"/>
-    <w:basedOn w:val="a"/>
-    <w:next w:val="a"/>
+    <w:basedOn w:val="Normal"/>
+    <w:next w:val="Normal"/>
     <w:uiPriority w:val="9"/>
     <w:semiHidden/>
     <w:unhideWhenUsed/>
@@ -4905,10 +4758,10 @@
       <w:color w:val="666666"/>
     </w:rPr>
   </w:style>
-  <w:style w:type="paragraph" w:styleId="6">
+  <w:style w:type="paragraph" w:styleId="Heading6">
     <w:name w:val="heading 6"/>
-    <w:basedOn w:val="a"/>
-    <w:next w:val="a"/>
+    <w:basedOn w:val="Normal"/>
+    <w:next w:val="Normal"/>
     <w:uiPriority w:val="9"/>
     <w:semiHidden/>
     <w:unhideWhenUsed/>
@@ -4924,12 +4777,12 @@
       <w:color w:val="666666"/>
     </w:rPr>
   </w:style>
-  <w:style w:type="character" w:default="1" w:styleId="a0">
+  <w:style w:type="character" w:default="1" w:styleId="DefaultParagraphFont">
     <w:name w:val="Default Paragraph Font"/>
     <w:uiPriority w:val="1"/>
     <w:unhideWhenUsed/>
   </w:style>
-  <w:style w:type="table" w:default="1" w:styleId="a1">
+  <w:style w:type="table" w:default="1" w:styleId="TableNormal">
     <w:name w:val="Normal Table"/>
     <w:uiPriority w:val="99"/>
     <w:semiHidden/>
@@ -4944,14 +4797,14 @@
       </w:tblCellMar>
     </w:tblPr>
   </w:style>
-  <w:style w:type="numbering" w:default="1" w:styleId="a2">
+  <w:style w:type="numbering" w:default="1" w:styleId="NoList">
     <w:name w:val="No List"/>
     <w:uiPriority w:val="99"/>
     <w:semiHidden/>
     <w:unhideWhenUsed/>
   </w:style>
-  <w:style w:type="table" w:customStyle="1" w:styleId="TableNormal">
-    <w:name w:val="Table Normal"/>
+  <w:style w:type="table" w:customStyle="1" w:styleId="TableNormal1">
+    <w:name w:val="Table Normal1"/>
     <w:tblPr>
       <w:tblCellMar>
         <w:top w:w="0" w:type="dxa"/>
@@ -4961,10 +4814,10 @@
       </w:tblCellMar>
     </w:tblPr>
   </w:style>
-  <w:style w:type="paragraph" w:styleId="a3">
+  <w:style w:type="paragraph" w:styleId="Title">
     <w:name w:val="Title"/>
-    <w:basedOn w:val="a"/>
-    <w:next w:val="a"/>
+    <w:basedOn w:val="Normal"/>
+    <w:next w:val="Normal"/>
     <w:uiPriority w:val="10"/>
     <w:qFormat/>
     <w:pPr>
@@ -4977,10 +4830,10 @@
       <w:szCs w:val="52"/>
     </w:rPr>
   </w:style>
-  <w:style w:type="paragraph" w:styleId="a4">
+  <w:style w:type="paragraph" w:styleId="Subtitle">
     <w:name w:val="Subtitle"/>
-    <w:basedOn w:val="a"/>
-    <w:next w:val="a"/>
+    <w:basedOn w:val="Normal"/>
+    <w:next w:val="Normal"/>
     <w:uiPriority w:val="11"/>
     <w:qFormat/>
     <w:pPr>
@@ -4994,10 +4847,10 @@
       <w:szCs w:val="30"/>
     </w:rPr>
   </w:style>
-  <w:style w:type="paragraph" w:styleId="a5">
+  <w:style w:type="paragraph" w:styleId="CommentText">
     <w:name w:val="annotation text"/>
-    <w:basedOn w:val="a"/>
-    <w:link w:val="a6"/>
+    <w:basedOn w:val="Normal"/>
+    <w:link w:val="CommentTextChar"/>
     <w:uiPriority w:val="99"/>
     <w:semiHidden/>
     <w:unhideWhenUsed/>
@@ -5009,10 +4862,10 @@
       <w:szCs w:val="20"/>
     </w:rPr>
   </w:style>
-  <w:style w:type="character" w:customStyle="1" w:styleId="a6">
-    <w:name w:val="טקסט הערה תו"/>
-    <w:basedOn w:val="a0"/>
-    <w:link w:val="a5"/>
+  <w:style w:type="character" w:customStyle="1" w:styleId="CommentTextChar">
+    <w:name w:val="Comment Text Char"/>
+    <w:basedOn w:val="DefaultParagraphFont"/>
+    <w:link w:val="CommentText"/>
     <w:uiPriority w:val="99"/>
     <w:semiHidden/>
     <w:rPr>
@@ -5020,9 +4873,9 @@
       <w:szCs w:val="20"/>
     </w:rPr>
   </w:style>
-  <w:style w:type="character" w:styleId="a7">
+  <w:style w:type="character" w:styleId="CommentReference">
     <w:name w:val="annotation reference"/>
-    <w:basedOn w:val="a0"/>
+    <w:basedOn w:val="DefaultParagraphFont"/>
     <w:uiPriority w:val="99"/>
     <w:semiHidden/>
     <w:unhideWhenUsed/>
@@ -5031,9 +4884,9 @@
       <w:szCs w:val="16"/>
     </w:rPr>
   </w:style>
-  <w:style w:type="paragraph" w:styleId="a8">
+  <w:style w:type="paragraph" w:styleId="ListParagraph">
     <w:name w:val="List Paragraph"/>
-    <w:basedOn w:val="a"/>
+    <w:basedOn w:val="Normal"/>
     <w:uiPriority w:val="34"/>
     <w:qFormat/>
     <w:rsid w:val="00CC0D98"/>

</xml_diff>